<commit_message>
Completion of part 1 and 3. Remains main loop + details (convolution, options)
</commit_message>
<xml_diff>
--- a/Docs/Devlog 191010 - V30 Refactor.docx
+++ b/Docs/Devlog 191010 - V30 Refactor.docx
@@ -25,9 +25,29 @@
         </w:numPr>
       </w:pPr>
       <w:r>
-        <w:t>Shall type be global variables ?</w:t>
+        <w:t>T</w:t>
+      </w:r>
+      <w:r>
+        <w:t>ype</w:t>
+      </w:r>
+      <w:r>
+        <w:t xml:space="preserve"> variables are</w:t>
+      </w:r>
+      <w:r>
+        <w:t xml:space="preserve"> global variables</w:t>
+      </w:r>
+    </w:p>
+    <w:p>
+      <w:r>
+        <w:t xml:space="preserve">15/10: Parts 1 and 3 complete, </w:t>
       </w:r>
       <w:bookmarkStart w:id="0" w:name="_GoBack"/>
+      <w:r>
+        <w:rPr>
+          <w:u w:val="single"/>
+        </w:rPr>
+        <w:t>loop remains</w:t>
+      </w:r>
       <w:bookmarkEnd w:id="0"/>
     </w:p>
     <w:sectPr>

</xml_diff>